<commit_message>
added docx with ref citations, xsl and css mofified (copied and modified from jats2html)
</commit_message>
<xml_diff>
--- a/article_neu.docx
+++ b/article_neu.docx
@@ -64,7 +64,15 @@
         <w:rPr>
           <w:lang w:val="fr-CH"/>
         </w:rPr>
-        <w:t>But I must explain to you how all this mistaken idea of denouncing pleasure and praising pain was born and I will give you a complete account of the system, and expound the actual teachings of the great explorer of the truth, the master-builder of human happiness. No one rejects, dislikes, or avoids pleasure itself, because it is pleasure, but because those who do not know how to pursue pleasure rationally encounter consequences that are extremely painful. Nor again is there anyone who loves or pursues or desires to obtain pain of itself, because it is pain, but because occasionally circumstances occur in which toil and pain can p</w:t>
+        <w:t>But I must explain to you how all this mistaken idea of denouncing pleasure and praising pain was born and I</w:t>
+      </w:r>
+      <w:bookmarkStart w:id="0" w:name="_GoBack"/>
+      <w:bookmarkEnd w:id="0"/>
+      <w:r>
+        <w:rPr>
+          <w:lang w:val="fr-CH"/>
+        </w:rPr>
+        <w:t xml:space="preserve"> will give you a complete account of the system, and expound the actual teachings of the great explorer of the truth, the master-builder of human happiness. No one rejects, dislikes, or avoids pleasure itself, because it is pleasure, but because those who do not know how to pursue pleasure rationally encounter consequences that are extremely painful. Nor again is there anyone who loves or pursues or desires to obtain pain of itself, because it is pain, but because occasionally circumstances occur in which toil and pain can p</w:t>
       </w:r>
       <w:r>
         <w:rPr>
@@ -385,14 +393,15 @@
     </w:p>
     <w:p>
       <w:pPr>
+        <w:pStyle w:val="tablecaption"/>
         <w:jc w:val="center"/>
         <w:rPr>
-          <w:lang w:val="fr-CH" w:eastAsia="de-CH"/>
-        </w:rPr>
-      </w:pPr>
-      <w:r>
-        <w:rPr>
-          <w:lang w:val="fr-CH" w:eastAsia="de-CH"/>
+          <w:lang w:val="fr-CH"/>
+        </w:rPr>
+      </w:pPr>
+      <w:r>
+        <w:rPr>
+          <w:lang w:val="fr-CH"/>
         </w:rPr>
         <w:t>Table 1: The caption of this table</w:t>
       </w:r>
@@ -1215,7 +1224,61 @@
         <w:rPr>
           <w:lang w:val="fr-CH"/>
         </w:rPr>
-        <w:t>rocure him some great pleasure.</w:t>
+        <w:t>rocure him some great pl</w:t>
+      </w:r>
+      <w:r>
+        <w:rPr>
+          <w:lang w:val="fr-CH"/>
+        </w:rPr>
+        <w:t xml:space="preserve">easure </w:t>
+      </w:r>
+      <w:sdt>
+        <w:sdtPr>
+          <w:rPr>
+            <w:lang w:val="fr-CH"/>
+          </w:rPr>
+          <w:id w:val="-1639096258"/>
+          <w:citation/>
+        </w:sdtPr>
+        <w:sdtContent>
+          <w:r>
+            <w:rPr>
+              <w:lang w:val="fr-CH"/>
+            </w:rPr>
+            <w:fldChar w:fldCharType="begin"/>
+          </w:r>
+          <w:r>
+            <w:rPr>
+              <w:lang w:val="fr-CH"/>
+            </w:rPr>
+            <w:instrText xml:space="preserve"> CITATION Doe191 \l 2055 </w:instrText>
+          </w:r>
+          <w:r>
+            <w:rPr>
+              <w:lang w:val="fr-CH"/>
+            </w:rPr>
+            <w:fldChar w:fldCharType="separate"/>
+          </w:r>
+          <w:r>
+            <w:rPr>
+              <w:noProof/>
+              <w:lang w:val="fr-CH"/>
+            </w:rPr>
+            <w:t>(Doe und Muster 2019)</w:t>
+          </w:r>
+          <w:r>
+            <w:rPr>
+              <w:lang w:val="fr-CH"/>
+            </w:rPr>
+            <w:fldChar w:fldCharType="end"/>
+          </w:r>
+        </w:sdtContent>
+      </w:sdt>
+      <w:r>
+        <w:rPr>
+          <w:lang w:val="fr-CH"/>
+        </w:rPr>
+        <w:t>.</w:t>
       </w:r>
       <w:r>
         <w:rPr>
@@ -1245,14 +1308,68 @@
         <w:rPr>
           <w:lang w:val="fr-CH"/>
         </w:rPr>
-        <w:t xml:space="preserve">But I must explain to you how all this mistaken idea of denouncing pleasure and praising pain was born and I will give you a complete account of the system, and expound the actual teachings of the </w:t>
+        <w:t xml:space="preserve">But I must explain to you how all this mistaken idea of denouncing pleasure and praising pain was </w:t>
       </w:r>
       <w:r>
         <w:rPr>
           <w:lang w:val="fr-CH"/>
         </w:rPr>
         <w:lastRenderedPageBreak/>
-        <w:t>great explorer of the truth, the master-builder of human happiness. No one rejects, dislikes, or avoids pleasure itself, because it is pleasure, but because those who do not know how to pursue pleasure rationally encounter consequences that are extremely painful. Nor again is there anyone who loves or pursues or desires to obtain pain of itself, because it is pain, but because occasionally circumstances occur in which toil and pain can procure him some great pleasure.</w:t>
+        <w:t>born and I will give you a complete account of the system, and expound the actual teachings of the great explorer of the truth, the master-builder of human happiness. No one rejects, dislikes, or avoids pleasure itself, because it is pleasure, but because those who do not know how to pursue pleasure rationally encounter consequences that are extremely painful</w:t>
+      </w:r>
+      <w:r>
+        <w:rPr>
+          <w:lang w:val="fr-CH"/>
+        </w:rPr>
+        <w:t xml:space="preserve"> </w:t>
+      </w:r>
+      <w:sdt>
+        <w:sdtPr>
+          <w:rPr>
+            <w:lang w:val="fr-CH"/>
+          </w:rPr>
+          <w:id w:val="-1777858514"/>
+          <w:citation/>
+        </w:sdtPr>
+        <w:sdtContent>
+          <w:r>
+            <w:rPr>
+              <w:lang w:val="fr-CH"/>
+            </w:rPr>
+            <w:fldChar w:fldCharType="begin"/>
+          </w:r>
+          <w:r>
+            <w:rPr>
+              <w:lang w:val="fr-CH"/>
+            </w:rPr>
+            <w:instrText xml:space="preserve"> CITATION Doe20 \l 2055 </w:instrText>
+          </w:r>
+          <w:r>
+            <w:rPr>
+              <w:lang w:val="fr-CH"/>
+            </w:rPr>
+            <w:fldChar w:fldCharType="separate"/>
+          </w:r>
+          <w:r>
+            <w:rPr>
+              <w:noProof/>
+              <w:lang w:val="fr-CH"/>
+            </w:rPr>
+            <w:t>(J. Doe 2020)</w:t>
+          </w:r>
+          <w:r>
+            <w:rPr>
+              <w:lang w:val="fr-CH"/>
+            </w:rPr>
+            <w:fldChar w:fldCharType="end"/>
+          </w:r>
+        </w:sdtContent>
+      </w:sdt>
+      <w:r>
+        <w:rPr>
+          <w:lang w:val="fr-CH"/>
+        </w:rPr>
+        <w:t>. Nor again is there anyone who loves or pursues or desires to obtain pain of itself, because it is pain, but because occasionally circumstances occur in which toil and pain can procure him some great pleasure.</w:t>
       </w:r>
     </w:p>
     <w:p>
@@ -1374,6 +1491,7 @@
     </w:p>
     <w:p>
       <w:pPr>
+        <w:pStyle w:val="Beschriftung"/>
         <w:jc w:val="center"/>
         <w:rPr>
           <w:lang w:val="fr-CH"/>
@@ -1404,7 +1522,14 @@
         <w:rPr>
           <w:lang w:val="fr-CH"/>
         </w:rPr>
-        <w:t>To take a trivial example, which of us ever undertakes laborious physical exercise, except to obtain some advantage from it? But who has any right to find fault with a man who chooses to enjoy a pleasure that has no annoying consequences, or one who avoids a pain that produces no resultant pleasure? On the other hand, we denounce with righteous indignation and dislike men who are so beguiled and demoralized by the charms of pleasure of the moment, so blinded by desire, that they cannot foresee the pain and trouble that are bound to ensue; and equal blame belongs to those who fail in their duty through weakness of will, which is the same as saying through shrinking from toil and pain.</w:t>
+        <w:t xml:space="preserve">To take a trivial example, which of us ever undertakes laborious physical exercise, except to obtain some advantage from it? But who has any right to find fault with a man who chooses to enjoy a pleasure that has no annoying consequences, or one who avoids a pain that produces no resultant pleasure? On the other hand, we denounce with righteous indignation and dislike men who are so beguiled and demoralized by the charms of pleasure of the moment, so blinded by desire, that they cannot foresee the pain and trouble that are bound to ensue; and equal blame belongs to those who </w:t>
+      </w:r>
+      <w:r>
+        <w:rPr>
+          <w:lang w:val="fr-CH"/>
+        </w:rPr>
+        <w:lastRenderedPageBreak/>
+        <w:t>fail in their duty through weakness of will, which is the same as saying through shrinking from toil and pain.</w:t>
       </w:r>
     </w:p>
     <w:tbl>
@@ -1444,7 +1569,6 @@
               <w:rPr>
                 <w:lang w:eastAsia="de-CH"/>
               </w:rPr>
-              <w:lastRenderedPageBreak/>
               <w:t>Quelle:</w:t>
             </w:r>
           </w:p>
@@ -1549,7 +1673,61 @@
         <w:rPr>
           <w:lang w:val="fr-CH"/>
         </w:rPr>
-        <w:t>To take a trivial example, which of us ever undertakes laborious physical exercise, except to obtain some advantage from it? But who has any right to find fault with a man who chooses to enjoy a pleasure that has no annoying consequences, or one who avoids a pain that produces no resultant pleasure? On the other hand, we denounce with righteous indignation and dislike men who are so beguiled and demoralized by the charms of pleasure of the moment, so blinded by desire, that they cannot foresee the pain and trouble that are bound to ensue; and equal blame belongs to those who fail in their duty through weakness of will, which is the same as saying through shrinking from toil and pain.</w:t>
+        <w:t>To take a trivial example, which of us ever undertakes laborious physical exercise, except to obtain some advantage from it? But who has any right to find fault with a man who chooses to enjoy a pleasure that has no annoying consequences, or one who avoids a pain that produces no resultant pleasure? On the other hand, we denounce with righteous indignation and dislike men who are so beguiled and demoralized by the charms of pleasure of the moment, so blinded by desire, that they cannot foresee the pain and trouble that are bound to ensue; and equal blame belongs to those who fail in their duty through weakness of will, which is the same as saying through shrinking from toil and pain</w:t>
+      </w:r>
+      <w:r>
+        <w:rPr>
+          <w:lang w:val="fr-CH"/>
+        </w:rPr>
+        <w:t xml:space="preserve"> </w:t>
+      </w:r>
+      <w:sdt>
+        <w:sdtPr>
+          <w:rPr>
+            <w:lang w:val="fr-CH"/>
+          </w:rPr>
+          <w:id w:val="-1903358881"/>
+          <w:citation/>
+        </w:sdtPr>
+        <w:sdtContent>
+          <w:r>
+            <w:rPr>
+              <w:lang w:val="fr-CH"/>
+            </w:rPr>
+            <w:fldChar w:fldCharType="begin"/>
+          </w:r>
+          <w:r>
+            <w:rPr>
+              <w:lang w:val="fr-CH"/>
+            </w:rPr>
+            <w:instrText xml:space="preserve"> CITATION Doe19 \l 2055 </w:instrText>
+          </w:r>
+          <w:r>
+            <w:rPr>
+              <w:lang w:val="fr-CH"/>
+            </w:rPr>
+            <w:fldChar w:fldCharType="separate"/>
+          </w:r>
+          <w:r>
+            <w:rPr>
+              <w:noProof/>
+              <w:lang w:val="fr-CH"/>
+            </w:rPr>
+            <w:t>(J. Doe 2019)</w:t>
+          </w:r>
+          <w:r>
+            <w:rPr>
+              <w:lang w:val="fr-CH"/>
+            </w:rPr>
+            <w:fldChar w:fldCharType="end"/>
+          </w:r>
+        </w:sdtContent>
+      </w:sdt>
+      <w:r>
+        <w:rPr>
+          <w:lang w:val="fr-CH"/>
+        </w:rPr>
+        <w:t>.</w:t>
       </w:r>
     </w:p>
     <w:p>
@@ -1723,7 +1901,67 @@
         <w:rPr>
           <w:lang w:val="fr-CH"/>
         </w:rPr>
-        <w:t>rocure him some great pleasure.</w:t>
+        <w:t>rocure hi</w:t>
+      </w:r>
+      <w:r>
+        <w:rPr>
+          <w:lang w:val="fr-CH"/>
+        </w:rPr>
+        <w:t>m some great pleasure</w:t>
+      </w:r>
+      <w:r>
+        <w:rPr>
+          <w:lang w:val="fr-CH"/>
+        </w:rPr>
+        <w:t xml:space="preserve"> </w:t>
+      </w:r>
+      <w:sdt>
+        <w:sdtPr>
+          <w:rPr>
+            <w:lang w:val="fr-CH"/>
+          </w:rPr>
+          <w:id w:val="-1921473467"/>
+          <w:citation/>
+        </w:sdtPr>
+        <w:sdtContent>
+          <w:r>
+            <w:rPr>
+              <w:lang w:val="fr-CH"/>
+            </w:rPr>
+            <w:fldChar w:fldCharType="begin"/>
+          </w:r>
+          <w:r>
+            <w:rPr>
+              <w:lang w:val="fr-CH"/>
+            </w:rPr>
+            <w:instrText xml:space="preserve"> CITATION Mus20 \l 2055 </w:instrText>
+          </w:r>
+          <w:r>
+            <w:rPr>
+              <w:lang w:val="fr-CH"/>
+            </w:rPr>
+            <w:fldChar w:fldCharType="separate"/>
+          </w:r>
+          <w:r>
+            <w:rPr>
+              <w:noProof/>
+              <w:lang w:val="fr-CH"/>
+            </w:rPr>
+            <w:t>(Muster 2020)</w:t>
+          </w:r>
+          <w:r>
+            <w:rPr>
+              <w:lang w:val="fr-CH"/>
+            </w:rPr>
+            <w:fldChar w:fldCharType="end"/>
+          </w:r>
+        </w:sdtContent>
+      </w:sdt>
+      <w:r>
+        <w:rPr>
+          <w:lang w:val="fr-CH"/>
+        </w:rPr>
+        <w:t>.</w:t>
       </w:r>
     </w:p>
     <w:p>
@@ -1768,14 +2006,62 @@
         <w:rPr>
           <w:lang w:val="fr-CH" w:eastAsia="de-CH"/>
         </w:rPr>
-        <w:t xml:space="preserve">To take a trivial example, which of us ever undertakes laborious physical exercise, except to obtain some advantage from it? But who has any right to find fault with a man who chooses to enjoy a </w:t>
+        <w:lastRenderedPageBreak/>
+        <w:t>To take a trivial example, which of us ever undertakes laborious physical exercise, except to obtain some advantage from it? But who has any right to find fault with a man who chooses to enjoy a pleasure that has no annoying consequences, or one who avoids a pain that produces no resultant pleasure? On the other hand, we denounce with righteous indignation and dislike men who are so beguiled and demoralized by the charms of pleasure of the moment, so blinded by desire, that they cannot foresee the pain and trouble that are bound to ensue; and equal blame belongs to those who fail in their duty through weakness of will, which is the same as saying through shrink</w:t>
       </w:r>
       <w:r>
         <w:rPr>
           <w:lang w:val="fr-CH" w:eastAsia="de-CH"/>
         </w:rPr>
-        <w:lastRenderedPageBreak/>
-        <w:t>pleasure that has no annoying consequences, or one who avoids a pain that produces no resultant pleasure? On the other hand, we denounce with righteous indignation and dislike men who are so beguiled and demoralized by the charms of pleasure of the moment, so blinded by desire, that they cannot foresee the pain and trouble that are bound to ensue; and equal blame belongs to those who fail in their duty through weakness of will, which is the same as saying through shrinking from toil and pain.</w:t>
+        <w:t xml:space="preserve">ing from toil and pain </w:t>
+      </w:r>
+      <w:sdt>
+        <w:sdtPr>
+          <w:rPr>
+            <w:lang w:val="fr-CH" w:eastAsia="de-CH"/>
+          </w:rPr>
+          <w:id w:val="-689365318"/>
+          <w:citation/>
+        </w:sdtPr>
+        <w:sdtContent>
+          <w:r>
+            <w:rPr>
+              <w:lang w:val="fr-CH" w:eastAsia="de-CH"/>
+            </w:rPr>
+            <w:fldChar w:fldCharType="begin"/>
+          </w:r>
+          <w:r>
+            <w:rPr>
+              <w:lang w:val="fr-CH" w:eastAsia="de-CH"/>
+            </w:rPr>
+            <w:instrText xml:space="preserve"> CITATION Doe20 \l 2055 </w:instrText>
+          </w:r>
+          <w:r>
+            <w:rPr>
+              <w:lang w:val="fr-CH" w:eastAsia="de-CH"/>
+            </w:rPr>
+            <w:fldChar w:fldCharType="separate"/>
+          </w:r>
+          <w:r>
+            <w:rPr>
+              <w:noProof/>
+              <w:lang w:val="fr-CH" w:eastAsia="de-CH"/>
+            </w:rPr>
+            <w:t>(J. Doe 2020)</w:t>
+          </w:r>
+          <w:r>
+            <w:rPr>
+              <w:lang w:val="fr-CH" w:eastAsia="de-CH"/>
+            </w:rPr>
+            <w:fldChar w:fldCharType="end"/>
+          </w:r>
+        </w:sdtContent>
+      </w:sdt>
+      <w:r>
+        <w:rPr>
+          <w:lang w:val="fr-CH" w:eastAsia="de-CH"/>
+        </w:rPr>
+        <w:t>.</w:t>
       </w:r>
     </w:p>
     <w:p>
@@ -1839,48 +2125,208 @@
         <w:t>To take a trivial example, which of us ever undertakes laborious physical exercise, except to obtain some advantage from it? But who has any right to find fault with a man who chooses to enjoy a pleasure that has no annoying consequences, or one who avoids a pain that produces no resultant pleasure? On the other hand, we denounce with righteous indignation and dislike men who are so beguiled and demoralized by the charms of pleasure of the moment, so blinded by desire, that they cannot foresee the pain and trouble that are bound to ensue; and equal blame belongs to those who fail in their duty through weakness of will, which is the same as saying through shrinking from toil and pain.</w:t>
       </w:r>
     </w:p>
-    <w:p>
-      <w:pPr>
-        <w:pStyle w:val="berschrift2"/>
-        <w:rPr>
-          <w:lang w:val="fr-CH"/>
-        </w:rPr>
-      </w:pPr>
-      <w:r>
-        <w:rPr>
-          <w:lang w:val="fr-CH"/>
-        </w:rPr>
-        <w:t>Bibliography</w:t>
-      </w:r>
-    </w:p>
-    <w:p>
-      <w:pPr>
-        <w:pStyle w:val="Literaturverzeichnis"/>
-        <w:rPr>
-          <w:lang w:val="fr-CH"/>
-        </w:rPr>
-      </w:pPr>
-      <w:r>
-        <w:rPr>
-          <w:lang w:val="fr-CH"/>
-        </w:rPr>
-        <w:t>Doe, Jane. A very important book about a very important subject. Somewhere: Wherever University Press, 2020.</w:t>
-      </w:r>
-    </w:p>
-    <w:p>
-      <w:pPr>
-        <w:pStyle w:val="Literaturverzeichnis"/>
-        <w:rPr>
-          <w:lang w:val="fr-CH"/>
-        </w:rPr>
-      </w:pPr>
-      <w:r>
-        <w:rPr>
-          <w:lang w:val="fr-CH"/>
-        </w:rPr>
-        <w:t>Doe, John. Another very important book. Somewhere: Wherever University Press, 2019.</w:t>
-      </w:r>
-    </w:p>
+    <w:sdt>
+      <w:sdtPr>
+        <w:rPr>
+          <w:lang w:val="de-DE"/>
+        </w:rPr>
+        <w:id w:val="-448938824"/>
+        <w:docPartObj>
+          <w:docPartGallery w:val="Bibliographies"/>
+          <w:docPartUnique/>
+        </w:docPartObj>
+      </w:sdtPr>
+      <w:sdtEndPr>
+        <w:rPr>
+          <w:rFonts w:ascii="Arial" w:eastAsiaTheme="minorHAnsi" w:hAnsi="Arial" w:cstheme="minorBidi"/>
+          <w:color w:val="auto"/>
+          <w:sz w:val="20"/>
+          <w:szCs w:val="24"/>
+          <w:lang w:val="de-CH" w:eastAsia="en-US"/>
+        </w:rPr>
+      </w:sdtEndPr>
+      <w:sdtContent>
+        <w:p>
+          <w:pPr>
+            <w:pStyle w:val="berschrift1"/>
+            <w:rPr>
+              <w:rStyle w:val="berschrift2Zchn"/>
+              <w:lang w:val="fr-CH"/>
+            </w:rPr>
+          </w:pPr>
+          <w:r>
+            <w:rPr>
+              <w:rStyle w:val="berschrift2Zchn"/>
+              <w:lang w:val="fr-CH"/>
+            </w:rPr>
+            <w:t>Bibliography</w:t>
+          </w:r>
+        </w:p>
+        <w:sdt>
+          <w:sdtPr>
+            <w:id w:val="111145805"/>
+            <w:bibliography/>
+          </w:sdtPr>
+          <w:sdtContent>
+            <w:p>
+              <w:pPr>
+                <w:pStyle w:val="Literaturverzeichnis"/>
+                <w:ind w:left="720" w:hanging="720"/>
+                <w:rPr>
+                  <w:noProof/>
+                  <w:sz w:val="24"/>
+                  <w:lang w:val="fr-CH"/>
+                </w:rPr>
+              </w:pPr>
+              <w:r>
+                <w:fldChar w:fldCharType="begin"/>
+              </w:r>
+              <w:r>
+                <w:rPr>
+                  <w:lang w:val="fr-CH"/>
+                </w:rPr>
+                <w:instrText>BIBLIOGRAPHY</w:instrText>
+              </w:r>
+              <w:r>
+                <w:fldChar w:fldCharType="separate"/>
+              </w:r>
+              <w:r>
+                <w:rPr>
+                  <w:noProof/>
+                  <w:lang w:val="fr-CH"/>
+                </w:rPr>
+                <w:t xml:space="preserve">Doe, J. + Muster, T. «Important congress paper.» </w:t>
+              </w:r>
+              <w:r>
+                <w:rPr>
+                  <w:i/>
+                  <w:iCs/>
+                  <w:noProof/>
+                  <w:lang w:val="fr-CH"/>
+                </w:rPr>
+                <w:t>Paper presented at the Proceedings of the 2019 international conference on anything.</w:t>
+              </w:r>
+              <w:r>
+                <w:rPr>
+                  <w:noProof/>
+                  <w:lang w:val="fr-CH"/>
+                </w:rPr>
+                <w:t xml:space="preserve"> Soemwhere: Some country, 2019.</w:t>
+              </w:r>
+            </w:p>
+            <w:p>
+              <w:pPr>
+                <w:pStyle w:val="Literaturverzeichnis"/>
+                <w:ind w:left="720" w:hanging="720"/>
+                <w:rPr>
+                  <w:noProof/>
+                  <w:lang w:val="fr-CH"/>
+                </w:rPr>
+              </w:pPr>
+              <w:r>
+                <w:rPr>
+                  <w:noProof/>
+                  <w:lang w:val="fr-CH"/>
+                </w:rPr>
+                <w:t xml:space="preserve">Doe, Jane. </w:t>
+              </w:r>
+              <w:r>
+                <w:rPr>
+                  <w:i/>
+                  <w:iCs/>
+                  <w:noProof/>
+                  <w:lang w:val="fr-CH"/>
+                </w:rPr>
+                <w:t>A very important book about a very important subject.</w:t>
+              </w:r>
+              <w:r>
+                <w:rPr>
+                  <w:noProof/>
+                  <w:lang w:val="fr-CH"/>
+                </w:rPr>
+                <w:t xml:space="preserve"> Somewhere: Wherever University Press, 2020.</w:t>
+              </w:r>
+            </w:p>
+            <w:p>
+              <w:pPr>
+                <w:pStyle w:val="Literaturverzeichnis"/>
+                <w:ind w:left="720" w:hanging="720"/>
+                <w:rPr>
+                  <w:noProof/>
+                  <w:lang w:val="fr-CH"/>
+                </w:rPr>
+              </w:pPr>
+              <w:r>
+                <w:rPr>
+                  <w:noProof/>
+                  <w:lang w:val="fr-CH"/>
+                </w:rPr>
+                <w:t xml:space="preserve">Doe, John. </w:t>
+              </w:r>
+              <w:r>
+                <w:rPr>
+                  <w:i/>
+                  <w:iCs/>
+                  <w:noProof/>
+                  <w:lang w:val="fr-CH"/>
+                </w:rPr>
+                <w:t>Another very important book.</w:t>
+              </w:r>
+              <w:r>
+                <w:rPr>
+                  <w:noProof/>
+                  <w:lang w:val="fr-CH"/>
+                </w:rPr>
+                <w:t xml:space="preserve"> Somewhere: Wherever University Press, 2019.</w:t>
+              </w:r>
+            </w:p>
+            <w:p>
+              <w:pPr>
+                <w:pStyle w:val="Literaturverzeichnis"/>
+                <w:ind w:left="720" w:hanging="720"/>
+                <w:rPr>
+                  <w:noProof/>
+                  <w:lang w:val="fr-CH"/>
+                </w:rPr>
+              </w:pPr>
+              <w:r>
+                <w:rPr>
+                  <w:noProof/>
+                  <w:lang w:val="fr-CH"/>
+                </w:rPr>
+                <w:t xml:space="preserve">Muster, T. et al. «Important article.» </w:t>
+              </w:r>
+              <w:r>
+                <w:rPr>
+                  <w:i/>
+                  <w:iCs/>
+                  <w:noProof/>
+                  <w:lang w:val="fr-CH"/>
+                </w:rPr>
+                <w:t>Important Article Journal</w:t>
+              </w:r>
+              <w:r>
+                <w:rPr>
+                  <w:noProof/>
+                  <w:lang w:val="fr-CH"/>
+                </w:rPr>
+                <w:t xml:space="preserve"> (67) 3 (2020): 625-638.</w:t>
+              </w:r>
+            </w:p>
+            <w:p>
+              <w:r>
+                <w:rPr>
+                  <w:b/>
+                  <w:bCs/>
+                </w:rPr>
+                <w:fldChar w:fldCharType="end"/>
+              </w:r>
+            </w:p>
+          </w:sdtContent>
+        </w:sdt>
+      </w:sdtContent>
+    </w:sdt>
+    <w:p/>
     <w:sectPr>
       <w:pgSz w:w="11906" w:h="16838"/>
       <w:pgMar w:top="1417" w:right="1417" w:bottom="1134" w:left="1417" w:header="708" w:footer="708" w:gutter="0"/>
@@ -1942,6 +2388,9 @@
     <w:p>
       <w:pPr>
         <w:pStyle w:val="Funotentext"/>
+        <w:rPr>
+          <w:lang w:val="fr-CH"/>
+        </w:rPr>
       </w:pPr>
       <w:r>
         <w:rPr>
@@ -1950,10 +2399,10 @@
         <w:footnoteRef/>
       </w:r>
       <w:r>
-        <w:t xml:space="preserve"> </w:t>
-      </w:r>
-      <w:r>
-        <w:t>A short footnote.</w:t>
+        <w:rPr>
+          <w:lang w:val="fr-CH"/>
+        </w:rPr>
+        <w:t xml:space="preserve"> A short footnote.</w:t>
       </w:r>
     </w:p>
   </w:footnote>
@@ -1961,6 +2410,9 @@
     <w:p>
       <w:pPr>
         <w:pStyle w:val="Funotentext"/>
+        <w:rPr>
+          <w:lang w:val="fr-CH"/>
+        </w:rPr>
       </w:pPr>
       <w:r>
         <w:rPr>
@@ -1969,10 +2421,10 @@
         <w:footnoteRef/>
       </w:r>
       <w:r>
-        <w:t xml:space="preserve"> </w:t>
-      </w:r>
-      <w:r>
-        <w:t>Another short footnote.</w:t>
+        <w:rPr>
+          <w:lang w:val="fr-CH"/>
+        </w:rPr>
+        <w:t xml:space="preserve"> Another short footnote.</w:t>
       </w:r>
     </w:p>
   </w:footnote>
@@ -1991,10 +2443,10 @@
         <w:footnoteRef/>
       </w:r>
       <w:r>
-        <w:t xml:space="preserve"> </w:t>
-      </w:r>
-      <w:r>
-        <w:t xml:space="preserve">But I must explain to you how all this mistaken idea of denouncing pleasure and praising pain was born and I will give you a complete account of the system, and expound the actual teachings of the great explorer of the truth, the master-builder of human happiness. </w:t>
+        <w:rPr>
+          <w:lang w:val="fr-CH"/>
+        </w:rPr>
+        <w:t xml:space="preserve"> But I must explain to you how all this mistaken idea of denouncing pleasure and praising pain was born and I will give you a complete account of the system, and expound the actual teachings of the great explorer of the truth, the master-builder of human happiness. </w:t>
       </w:r>
       <w:r>
         <w:rPr>
@@ -2008,6 +2460,9 @@
     <w:p>
       <w:pPr>
         <w:pStyle w:val="Funotentext"/>
+        <w:rPr>
+          <w:lang w:val="fr-CH"/>
+        </w:rPr>
       </w:pPr>
       <w:r>
         <w:rPr>
@@ -2016,10 +2471,10 @@
         <w:footnoteRef/>
       </w:r>
       <w:r>
-        <w:t xml:space="preserve"> </w:t>
-      </w:r>
-      <w:r>
-        <w:t>A short footnote.</w:t>
+        <w:rPr>
+          <w:lang w:val="fr-CH"/>
+        </w:rPr>
+        <w:t xml:space="preserve"> A short footnote.</w:t>
       </w:r>
     </w:p>
   </w:footnote>
@@ -2027,6 +2482,9 @@
     <w:p>
       <w:pPr>
         <w:pStyle w:val="Funotentext"/>
+        <w:rPr>
+          <w:lang w:val="fr-CH"/>
+        </w:rPr>
       </w:pPr>
       <w:r>
         <w:rPr>
@@ -2035,10 +2493,10 @@
         <w:footnoteRef/>
       </w:r>
       <w:r>
-        <w:t xml:space="preserve"> </w:t>
-      </w:r>
-      <w:r>
-        <w:t>Another short footnote.</w:t>
+        <w:rPr>
+          <w:lang w:val="fr-CH"/>
+        </w:rPr>
+        <w:t xml:space="preserve"> Another short footnote.</w:t>
       </w:r>
     </w:p>
   </w:footnote>
@@ -2057,10 +2515,10 @@
         <w:footnoteRef/>
       </w:r>
       <w:r>
-        <w:t xml:space="preserve"> </w:t>
-      </w:r>
-      <w:r>
-        <w:t xml:space="preserve">But I must explain to you how all this mistaken idea of denouncing pleasure and praising pain was born and I will give you a complete account of the system, and expound the actual teachings of the great explorer of the truth, the master-builder of human happiness. </w:t>
+        <w:rPr>
+          <w:lang w:val="fr-CH"/>
+        </w:rPr>
+        <w:t xml:space="preserve"> But I must explain to you how all this mistaken idea of denouncing pleasure and praising pain was born and I will give you a complete account of the system, and expound the actual teachings of the great explorer of the truth, the master-builder of human happiness. </w:t>
       </w:r>
       <w:r>
         <w:rPr>
@@ -2076,8 +2534,6 @@
           <w:lang w:val="fr-CH"/>
         </w:rPr>
       </w:pPr>
-      <w:bookmarkStart w:id="0" w:name="_GoBack"/>
-      <w:bookmarkEnd w:id="0"/>
     </w:p>
   </w:footnote>
 </w:footnotes>
@@ -2088,7 +2544,7 @@
   <w:abstractNum w:abstractNumId="0" w15:restartNumberingAfterBreak="0">
     <w:nsid w:val="FFFFFF7C"/>
     <w:multiLevelType w:val="singleLevel"/>
-    <w:tmpl w:val="DB5CDF26"/>
+    <w:tmpl w:val="F50A331C"/>
     <w:lvl w:ilvl="0">
       <w:start w:val="1"/>
       <w:numFmt w:val="decimal"/>
@@ -2105,7 +2561,7 @@
   <w:abstractNum w:abstractNumId="1" w15:restartNumberingAfterBreak="0">
     <w:nsid w:val="FFFFFF7D"/>
     <w:multiLevelType w:val="singleLevel"/>
-    <w:tmpl w:val="6A00E18C"/>
+    <w:tmpl w:val="48181C54"/>
     <w:lvl w:ilvl="0">
       <w:start w:val="1"/>
       <w:numFmt w:val="decimal"/>
@@ -2122,7 +2578,7 @@
   <w:abstractNum w:abstractNumId="2" w15:restartNumberingAfterBreak="0">
     <w:nsid w:val="FFFFFF7E"/>
     <w:multiLevelType w:val="singleLevel"/>
-    <w:tmpl w:val="1D26BBDC"/>
+    <w:tmpl w:val="B07E5048"/>
     <w:lvl w:ilvl="0">
       <w:start w:val="1"/>
       <w:numFmt w:val="decimal"/>
@@ -2157,7 +2613,7 @@
   <w:abstractNum w:abstractNumId="4" w15:restartNumberingAfterBreak="0">
     <w:nsid w:val="FFFFFF80"/>
     <w:multiLevelType w:val="singleLevel"/>
-    <w:tmpl w:val="B11CFB24"/>
+    <w:tmpl w:val="B2FE4800"/>
     <w:lvl w:ilvl="0">
       <w:start w:val="1"/>
       <w:numFmt w:val="bullet"/>
@@ -2177,7 +2633,7 @@
   <w:abstractNum w:abstractNumId="5" w15:restartNumberingAfterBreak="0">
     <w:nsid w:val="FFFFFF81"/>
     <w:multiLevelType w:val="singleLevel"/>
-    <w:tmpl w:val="3D289E8A"/>
+    <w:tmpl w:val="9E244BCE"/>
     <w:lvl w:ilvl="0">
       <w:start w:val="1"/>
       <w:numFmt w:val="bullet"/>
@@ -2197,7 +2653,7 @@
   <w:abstractNum w:abstractNumId="6" w15:restartNumberingAfterBreak="0">
     <w:nsid w:val="FFFFFF82"/>
     <w:multiLevelType w:val="singleLevel"/>
-    <w:tmpl w:val="EA78C1BC"/>
+    <w:tmpl w:val="0D72539A"/>
     <w:lvl w:ilvl="0">
       <w:start w:val="1"/>
       <w:numFmt w:val="bullet"/>
@@ -2217,7 +2673,7 @@
   <w:abstractNum w:abstractNumId="7" w15:restartNumberingAfterBreak="0">
     <w:nsid w:val="FFFFFF83"/>
     <w:multiLevelType w:val="singleLevel"/>
-    <w:tmpl w:val="8558FE5E"/>
+    <w:tmpl w:val="67E06D5E"/>
     <w:lvl w:ilvl="0">
       <w:start w:val="1"/>
       <w:numFmt w:val="bullet"/>
@@ -2255,7 +2711,7 @@
   <w:abstractNum w:abstractNumId="9" w15:restartNumberingAfterBreak="0">
     <w:nsid w:val="FFFFFF89"/>
     <w:multiLevelType w:val="singleLevel"/>
-    <w:tmpl w:val="D408EE46"/>
+    <w:tmpl w:val="405EC4EE"/>
     <w:lvl w:ilvl="0">
       <w:start w:val="1"/>
       <w:numFmt w:val="bullet"/>
@@ -3558,6 +4014,95 @@
       <w:pPr>
         <w:ind w:left="720" w:hanging="360"/>
       </w:pPr>
+    </w:lvl>
+    <w:lvl w:ilvl="1" w:tplc="08070019" w:tentative="1">
+      <w:start w:val="1"/>
+      <w:numFmt w:val="lowerLetter"/>
+      <w:lvlText w:val="%2."/>
+      <w:lvlJc w:val="left"/>
+      <w:pPr>
+        <w:ind w:left="1440" w:hanging="360"/>
+      </w:pPr>
+    </w:lvl>
+    <w:lvl w:ilvl="2" w:tplc="0807001B" w:tentative="1">
+      <w:start w:val="1"/>
+      <w:numFmt w:val="lowerRoman"/>
+      <w:lvlText w:val="%3."/>
+      <w:lvlJc w:val="right"/>
+      <w:pPr>
+        <w:ind w:left="2160" w:hanging="180"/>
+      </w:pPr>
+    </w:lvl>
+    <w:lvl w:ilvl="3" w:tplc="0807000F" w:tentative="1">
+      <w:start w:val="1"/>
+      <w:numFmt w:val="decimal"/>
+      <w:lvlText w:val="%4."/>
+      <w:lvlJc w:val="left"/>
+      <w:pPr>
+        <w:ind w:left="2880" w:hanging="360"/>
+      </w:pPr>
+    </w:lvl>
+    <w:lvl w:ilvl="4" w:tplc="08070019" w:tentative="1">
+      <w:start w:val="1"/>
+      <w:numFmt w:val="lowerLetter"/>
+      <w:lvlText w:val="%5."/>
+      <w:lvlJc w:val="left"/>
+      <w:pPr>
+        <w:ind w:left="3600" w:hanging="360"/>
+      </w:pPr>
+    </w:lvl>
+    <w:lvl w:ilvl="5" w:tplc="0807001B" w:tentative="1">
+      <w:start w:val="1"/>
+      <w:numFmt w:val="lowerRoman"/>
+      <w:lvlText w:val="%6."/>
+      <w:lvlJc w:val="right"/>
+      <w:pPr>
+        <w:ind w:left="4320" w:hanging="180"/>
+      </w:pPr>
+    </w:lvl>
+    <w:lvl w:ilvl="6" w:tplc="0807000F" w:tentative="1">
+      <w:start w:val="1"/>
+      <w:numFmt w:val="decimal"/>
+      <w:lvlText w:val="%7."/>
+      <w:lvlJc w:val="left"/>
+      <w:pPr>
+        <w:ind w:left="5040" w:hanging="360"/>
+      </w:pPr>
+    </w:lvl>
+    <w:lvl w:ilvl="7" w:tplc="08070019" w:tentative="1">
+      <w:start w:val="1"/>
+      <w:numFmt w:val="lowerLetter"/>
+      <w:lvlText w:val="%8."/>
+      <w:lvlJc w:val="left"/>
+      <w:pPr>
+        <w:ind w:left="5760" w:hanging="360"/>
+      </w:pPr>
+    </w:lvl>
+    <w:lvl w:ilvl="8" w:tplc="0807001B" w:tentative="1">
+      <w:start w:val="1"/>
+      <w:numFmt w:val="lowerRoman"/>
+      <w:lvlText w:val="%9."/>
+      <w:lvlJc w:val="right"/>
+      <w:pPr>
+        <w:ind w:left="6480" w:hanging="180"/>
+      </w:pPr>
+    </w:lvl>
+  </w:abstractNum>
+  <w:abstractNum w:abstractNumId="21" w15:restartNumberingAfterBreak="0">
+    <w:nsid w:val="7EF6047A"/>
+    <w:multiLevelType w:val="hybridMultilevel"/>
+    <w:tmpl w:val="05527F4E"/>
+    <w:lvl w:ilvl="0" w:tplc="0807000F">
+      <w:start w:val="1"/>
+      <w:numFmt w:val="decimal"/>
+      <w:lvlText w:val="%1."/>
+      <w:lvlJc w:val="left"/>
+      <w:pPr>
+        <w:ind w:left="720" w:hanging="360"/>
+      </w:pPr>
+      <w:rPr>
+        <w:rFonts w:hint="default"/>
+      </w:rPr>
     </w:lvl>
     <w:lvl w:ilvl="1" w:tplc="08070019" w:tentative="1">
       <w:start w:val="1"/>
@@ -3694,6 +4239,9 @@
   </w:num>
   <w:num w:numId="21">
     <w:abstractNumId w:val="12"/>
+  </w:num>
+  <w:num w:numId="22">
+    <w:abstractNumId w:val="21"/>
   </w:num>
 </w:numbering>
 </file>
@@ -4097,6 +4645,28 @@
       <w:sz w:val="20"/>
     </w:rPr>
   </w:style>
+  <w:style w:type="paragraph" w:styleId="berschrift1">
+    <w:name w:val="heading 1"/>
+    <w:basedOn w:val="Standard"/>
+    <w:next w:val="Standard"/>
+    <w:link w:val="berschrift1Zchn"/>
+    <w:uiPriority w:val="9"/>
+    <w:qFormat/>
+    <w:rsid w:val="006B77DF"/>
+    <w:pPr>
+      <w:keepNext/>
+      <w:keepLines/>
+      <w:spacing w:before="240" w:after="0" w:line="259" w:lineRule="auto"/>
+      <w:outlineLvl w:val="0"/>
+    </w:pPr>
+    <w:rPr>
+      <w:rFonts w:asciiTheme="majorHAnsi" w:eastAsiaTheme="majorEastAsia" w:hAnsiTheme="majorHAnsi" w:cstheme="majorBidi"/>
+      <w:color w:val="2E74B5" w:themeColor="accent1" w:themeShade="BF"/>
+      <w:sz w:val="32"/>
+      <w:szCs w:val="32"/>
+      <w:lang w:eastAsia="de-CH"/>
+    </w:rPr>
+  </w:style>
   <w:style w:type="paragraph" w:styleId="berschrift2">
     <w:name w:val="heading 2"/>
     <w:basedOn w:val="Standard"/>
@@ -4413,6 +4983,74 @@
       <w:vertAlign w:val="superscript"/>
     </w:rPr>
   </w:style>
+  <w:style w:type="paragraph" w:customStyle="1" w:styleId="EndNoteBibliography">
+    <w:name w:val="EndNote Bibliography"/>
+    <w:basedOn w:val="Standard"/>
+    <w:link w:val="EndNoteBibliographyChar"/>
+    <w:rsid w:val="00CF0D36"/>
+    <w:pPr>
+      <w:spacing w:after="0"/>
+    </w:pPr>
+    <w:rPr>
+      <w:rFonts w:ascii="Times New Roman" w:eastAsia="Times New Roman" w:hAnsi="Times New Roman" w:cs="Times New Roman"/>
+      <w:noProof/>
+      <w:lang w:val="en-US"/>
+    </w:rPr>
+  </w:style>
+  <w:style w:type="character" w:customStyle="1" w:styleId="EndNoteBibliographyChar">
+    <w:name w:val="EndNote Bibliography Char"/>
+    <w:basedOn w:val="Absatz-Standardschriftart"/>
+    <w:link w:val="EndNoteBibliography"/>
+    <w:rsid w:val="00CF0D36"/>
+    <w:rPr>
+      <w:rFonts w:ascii="Times New Roman" w:eastAsia="Times New Roman" w:hAnsi="Times New Roman" w:cs="Times New Roman"/>
+      <w:noProof/>
+      <w:sz w:val="20"/>
+      <w:lang w:val="en-US"/>
+    </w:rPr>
+  </w:style>
+  <w:style w:type="paragraph" w:styleId="Verzeichnis1">
+    <w:name w:val="toc 1"/>
+    <w:basedOn w:val="Standard"/>
+    <w:next w:val="Standard"/>
+    <w:autoRedefine/>
+    <w:uiPriority w:val="39"/>
+    <w:unhideWhenUsed/>
+    <w:rsid w:val="002B4A6A"/>
+    <w:pPr>
+      <w:spacing w:after="100"/>
+    </w:pPr>
+  </w:style>
+  <w:style w:type="character" w:customStyle="1" w:styleId="berschrift1Zchn">
+    <w:name w:val="Überschrift 1 Zchn"/>
+    <w:basedOn w:val="Absatz-Standardschriftart"/>
+    <w:link w:val="berschrift1"/>
+    <w:uiPriority w:val="9"/>
+    <w:rsid w:val="006B77DF"/>
+    <w:rPr>
+      <w:rFonts w:asciiTheme="majorHAnsi" w:eastAsiaTheme="majorEastAsia" w:hAnsiTheme="majorHAnsi" w:cstheme="majorBidi"/>
+      <w:color w:val="2E74B5" w:themeColor="accent1" w:themeShade="BF"/>
+      <w:sz w:val="32"/>
+      <w:szCs w:val="32"/>
+      <w:lang w:eastAsia="de-CH"/>
+    </w:rPr>
+  </w:style>
+  <w:style w:type="paragraph" w:styleId="Beschriftung">
+    <w:name w:val="caption"/>
+    <w:basedOn w:val="Standard"/>
+    <w:next w:val="Standard"/>
+    <w:uiPriority w:val="35"/>
+    <w:unhideWhenUsed/>
+    <w:qFormat/>
+    <w:rsid w:val="0051052A"/>
+    <w:rPr>
+      <w:i/>
+      <w:iCs/>
+      <w:color w:val="44546A" w:themeColor="text2"/>
+      <w:sz w:val="18"/>
+      <w:szCs w:val="18"/>
+    </w:rPr>
+  </w:style>
 </w:styles>
 </file>
 
@@ -4678,11 +5316,103 @@
 </file>
 
 <file path=customXml/item1.xml><?xml version="1.0" encoding="utf-8"?>
-<b:Sources xmlns:b="http://schemas.openxmlformats.org/officeDocument/2006/bibliography" xmlns="http://schemas.openxmlformats.org/officeDocument/2006/bibliography" SelectedStyle="\TURABIAN.XSL" StyleName="Turabian" Version="6"/>
+<b:Sources xmlns:b="http://schemas.openxmlformats.org/officeDocument/2006/bibliography" xmlns="http://schemas.openxmlformats.org/officeDocument/2006/bibliography" SelectedStyle="\TURABIAN.XSL" StyleName="Turabian" Version="6">
+  <b:Source xmlns:b="http://schemas.openxmlformats.org/officeDocument/2006/bibliography" xmlns="http://schemas.openxmlformats.org/officeDocument/2006/bibliography">
+    <b:Tag>1</b:Tag>
+    <b:RefOrder>5</b:RefOrder>
+  </b:Source>
+  <b:Source>
+    <b:Tag>Doe20</b:Tag>
+    <b:SourceType>Book</b:SourceType>
+    <b:Guid>{343D409F-28A6-410B-A03A-9EF64E592ABD}</b:Guid>
+    <b:Author>
+      <b:Author>
+        <b:NameList>
+          <b:Person>
+            <b:Last>Doe</b:Last>
+            <b:First>Jane</b:First>
+          </b:Person>
+        </b:NameList>
+      </b:Author>
+    </b:Author>
+    <b:Title>A very important book about a very important subject</b:Title>
+    <b:Year>2020</b:Year>
+    <b:City>Somewhere</b:City>
+    <b:Publisher>Wherever University Press</b:Publisher>
+    <b:RefOrder>2</b:RefOrder>
+  </b:Source>
+  <b:Source>
+    <b:Tag>Doe19</b:Tag>
+    <b:SourceType>Book</b:SourceType>
+    <b:Guid>{3DC6DAD8-2DDC-4774-8B13-3D727C503A29}</b:Guid>
+    <b:Author>
+      <b:Author>
+        <b:NameList>
+          <b:Person>
+            <b:Last>Doe</b:Last>
+            <b:First>John</b:First>
+          </b:Person>
+        </b:NameList>
+      </b:Author>
+    </b:Author>
+    <b:Title>Another very important book</b:Title>
+    <b:Year>2019</b:Year>
+    <b:City>Somewhere</b:City>
+    <b:Publisher>Wherever University Press</b:Publisher>
+    <b:RefOrder>3</b:RefOrder>
+  </b:Source>
+  <b:Source>
+    <b:Tag>Mus20</b:Tag>
+    <b:SourceType>JournalArticle</b:SourceType>
+    <b:Guid>{38399066-1388-44FA-8CC1-5F044569E6D3}</b:Guid>
+    <b:Title>Important article</b:Title>
+    <b:Year>2020</b:Year>
+    <b:Publisher>67</b:Publisher>
+    <b:Author>
+      <b:Author>
+        <b:NameList>
+          <b:Person>
+            <b:Last>Muster</b:Last>
+            <b:First>T.</b:First>
+            <b:Middle>et al.</b:Middle>
+          </b:Person>
+        </b:NameList>
+      </b:Author>
+    </b:Author>
+    <b:JournalName>Important Article Journal</b:JournalName>
+    <b:Pages>625-638</b:Pages>
+    <b:Volume>3</b:Volume>
+    <b:RefOrder>4</b:RefOrder>
+  </b:Source>
+  <b:Source>
+    <b:Tag>Doe191</b:Tag>
+    <b:SourceType>ConferenceProceedings</b:SourceType>
+    <b:Guid>{74856BE0-5FDA-4E06-92FD-EB59EB6D77D9}</b:Guid>
+    <b:Author>
+      <b:Author>
+        <b:NameList>
+          <b:Person>
+            <b:Last>Doe</b:Last>
+            <b:First>J.</b:First>
+          </b:Person>
+          <b:Person>
+            <b:Last>Muster</b:Last>
+            <b:First>T.</b:First>
+          </b:Person>
+        </b:NameList>
+      </b:Author>
+    </b:Author>
+    <b:Title>Important congress paper</b:Title>
+    <b:Year>2019</b:Year>
+    <b:ConferenceName>Paper presented at the Proceedings of the 2019 international conference on anything</b:ConferenceName>
+    <b:City>Soemwhere: Some country</b:City>
+    <b:RefOrder>1</b:RefOrder>
+  </b:Source>
+</b:Sources>
 </file>
 
 <file path=customXml/itemProps1.xml><?xml version="1.0" encoding="utf-8"?>
-<ds:datastoreItem xmlns:ds="http://schemas.openxmlformats.org/officeDocument/2006/customXml" ds:itemID="{00814C7D-5070-4E01-B26F-4A6EAF74EFD0}">
+<ds:datastoreItem xmlns:ds="http://schemas.openxmlformats.org/officeDocument/2006/customXml" ds:itemID="{F1AE4122-8980-45BF-93AB-DA715767539C}">
   <ds:schemaRefs>
     <ds:schemaRef ds:uri="http://schemas.openxmlformats.org/officeDocument/2006/bibliography"/>
   </ds:schemaRefs>

</xml_diff>